<commit_message>
LSTM tuning, SVM FS & small correction on all preditctions
1) Due to correlaiton threshold of 0.05 number of features will went down from 15 to 14 on final predictions
2) SVM FS performed with some interesting results
3) LSTM tuning almost over:
    - Last jupyther notebook run showed error values to be too big, need to, de bug
</commit_message>
<xml_diff>
--- a/Regression_LSTM_Tunning/History of results.docx
+++ b/Regression_LSTM_Tunning/History of results.docx
@@ -13,8 +13,6 @@
       <w:r>
         <w:t>INITIAL PLOTS – stateful LSTM</w:t>
       </w:r>
-      <w:bookmarkStart w:id="0" w:name="_GoBack"/>
-      <w:bookmarkEnd w:id="0"/>
     </w:p>
     <w:p>
       <w:pPr>
@@ -915,6 +913,238 @@
       <w:r>
         <w:t>For 100 neurons:</w:t>
       </w:r>
+    </w:p>
+    <w:p/>
+    <w:p/>
+    <w:p/>
+    <w:p/>
+    <w:p/>
+    <w:p/>
+    <w:p/>
+    <w:p/>
+    <w:p/>
+    <w:p/>
+    <w:p/>
+    <w:p/>
+    <w:p/>
+    <w:p/>
+    <w:p/>
+    <w:p>
+      <w:pPr>
+        <w:pStyle w:val="ListParagraph"/>
+        <w:numPr>
+          <w:ilvl w:val="0"/>
+          <w:numId w:val="1"/>
+        </w:numPr>
+      </w:pPr>
+      <w:r>
+        <w:lastRenderedPageBreak/>
+        <w:t>STATELESS LSTM</w:t>
+      </w:r>
+    </w:p>
+    <w:p>
+      <w:r>
+        <w:t xml:space="preserve">Results:  </w:t>
+      </w:r>
+      <w:r>
+        <w:t>rmse_</w:t>
+      </w:r>
+      <w:proofErr w:type="gramStart"/>
+      <w:r>
+        <w:t>general  mae</w:t>
+      </w:r>
+      <w:proofErr w:type="gramEnd"/>
+      <w:r>
+        <w:t>_general  rmse_spike  mae_spike  rmse_normal  mae_normal</w:t>
+      </w:r>
+    </w:p>
+    <w:p>
+      <w:pPr>
+        <w:ind w:firstLine="720"/>
+      </w:pPr>
+      <w:r>
+        <w:t xml:space="preserve">   28.545398    </w:t>
+      </w:r>
+      <w:r>
+        <w:t xml:space="preserve">     </w:t>
+      </w:r>
+      <w:r>
+        <w:t xml:space="preserve">16.253299   </w:t>
+      </w:r>
+      <w:r>
+        <w:t xml:space="preserve">  </w:t>
+      </w:r>
+      <w:r>
+        <w:t xml:space="preserve"> 26.99588  </w:t>
+      </w:r>
+      <w:r>
+        <w:t xml:space="preserve">   </w:t>
+      </w:r>
+      <w:r>
+        <w:t xml:space="preserve">15.772214    28.766755 </w:t>
+      </w:r>
+      <w:r>
+        <w:t xml:space="preserve">   </w:t>
+      </w:r>
+      <w:r>
+        <w:t xml:space="preserve">  16.324216</w:t>
+      </w:r>
+    </w:p>
+    <w:p>
+      <w:pPr>
+        <w:ind w:firstLine="720"/>
+      </w:pPr>
+    </w:p>
+    <w:p>
+      <w:pPr>
+        <w:ind w:firstLine="720"/>
+      </w:pPr>
+      <w:r>
+        <w:rPr>
+          <w:noProof/>
+        </w:rPr>
+        <w:lastRenderedPageBreak/>
+        <w:drawing>
+          <wp:inline distT="0" distB="0" distL="0" distR="0" wp14:anchorId="3518B7D7" wp14:editId="1DC19449">
+            <wp:extent cx="5731510" cy="2573020"/>
+            <wp:effectExtent l="0" t="0" r="2540" b="0"/>
+            <wp:docPr id="2" name="Picture 2" descr="A picture containing game&#10;&#10;Description automatically generated"/>
+            <wp:cNvGraphicFramePr>
+              <a:graphicFrameLocks xmlns:a="http://schemas.openxmlformats.org/drawingml/2006/main" noChangeAspect="1"/>
+            </wp:cNvGraphicFramePr>
+            <a:graphic xmlns:a="http://schemas.openxmlformats.org/drawingml/2006/main">
+              <a:graphicData uri="http://schemas.openxmlformats.org/drawingml/2006/picture">
+                <pic:pic xmlns:pic="http://schemas.openxmlformats.org/drawingml/2006/picture">
+                  <pic:nvPicPr>
+                    <pic:cNvPr id="2" name="Stateless_LSTM_100epochs.png"/>
+                    <pic:cNvPicPr/>
+                  </pic:nvPicPr>
+                  <pic:blipFill>
+                    <a:blip r:embed="rId21">
+                      <a:extLst>
+                        <a:ext uri="{28A0092B-C50C-407E-A947-70E740481C1C}">
+                          <a14:useLocalDpi xmlns:a14="http://schemas.microsoft.com/office/drawing/2010/main" val="0"/>
+                        </a:ext>
+                      </a:extLst>
+                    </a:blip>
+                    <a:stretch>
+                      <a:fillRect/>
+                    </a:stretch>
+                  </pic:blipFill>
+                  <pic:spPr>
+                    <a:xfrm>
+                      <a:off x="0" y="0"/>
+                      <a:ext cx="5731510" cy="2573020"/>
+                    </a:xfrm>
+                    <a:prstGeom prst="rect">
+                      <a:avLst/>
+                    </a:prstGeom>
+                  </pic:spPr>
+                </pic:pic>
+              </a:graphicData>
+            </a:graphic>
+          </wp:inline>
+        </w:drawing>
+      </w:r>
+      <w:r>
+        <w:rPr>
+          <w:noProof/>
+        </w:rPr>
+        <w:drawing>
+          <wp:inline distT="0" distB="0" distL="0" distR="0" wp14:anchorId="10357794" wp14:editId="2BF108A2">
+            <wp:extent cx="5731510" cy="2573020"/>
+            <wp:effectExtent l="0" t="0" r="2540" b="0"/>
+            <wp:docPr id="4" name="Picture 4" descr="A close up of a map&#10;&#10;Description automatically generated"/>
+            <wp:cNvGraphicFramePr>
+              <a:graphicFrameLocks xmlns:a="http://schemas.openxmlformats.org/drawingml/2006/main" noChangeAspect="1"/>
+            </wp:cNvGraphicFramePr>
+            <a:graphic xmlns:a="http://schemas.openxmlformats.org/drawingml/2006/main">
+              <a:graphicData uri="http://schemas.openxmlformats.org/drawingml/2006/picture">
+                <pic:pic xmlns:pic="http://schemas.openxmlformats.org/drawingml/2006/picture">
+                  <pic:nvPicPr>
+                    <pic:cNvPr id="4" name="Stateless_LSTM_100epochs_1day.png"/>
+                    <pic:cNvPicPr/>
+                  </pic:nvPicPr>
+                  <pic:blipFill>
+                    <a:blip r:embed="rId22">
+                      <a:extLst>
+                        <a:ext uri="{28A0092B-C50C-407E-A947-70E740481C1C}">
+                          <a14:useLocalDpi xmlns:a14="http://schemas.microsoft.com/office/drawing/2010/main" val="0"/>
+                        </a:ext>
+                      </a:extLst>
+                    </a:blip>
+                    <a:stretch>
+                      <a:fillRect/>
+                    </a:stretch>
+                  </pic:blipFill>
+                  <pic:spPr>
+                    <a:xfrm>
+                      <a:off x="0" y="0"/>
+                      <a:ext cx="5731510" cy="2573020"/>
+                    </a:xfrm>
+                    <a:prstGeom prst="rect">
+                      <a:avLst/>
+                    </a:prstGeom>
+                  </pic:spPr>
+                </pic:pic>
+              </a:graphicData>
+            </a:graphic>
+          </wp:inline>
+        </w:drawing>
+      </w:r>
+      <w:r>
+        <w:rPr>
+          <w:noProof/>
+        </w:rPr>
+        <w:drawing>
+          <wp:inline distT="0" distB="0" distL="0" distR="0" wp14:anchorId="38A81C08" wp14:editId="16173621">
+            <wp:extent cx="5731510" cy="2573020"/>
+            <wp:effectExtent l="0" t="0" r="2540" b="0"/>
+            <wp:docPr id="6" name="Picture 6" descr="A close up of a map&#10;&#10;Description automatically generated"/>
+            <wp:cNvGraphicFramePr>
+              <a:graphicFrameLocks xmlns:a="http://schemas.openxmlformats.org/drawingml/2006/main" noChangeAspect="1"/>
+            </wp:cNvGraphicFramePr>
+            <a:graphic xmlns:a="http://schemas.openxmlformats.org/drawingml/2006/main">
+              <a:graphicData uri="http://schemas.openxmlformats.org/drawingml/2006/picture">
+                <pic:pic xmlns:pic="http://schemas.openxmlformats.org/drawingml/2006/picture">
+                  <pic:nvPicPr>
+                    <pic:cNvPr id="6" name="Stateless_LSTM_100epochs_2days.png"/>
+                    <pic:cNvPicPr/>
+                  </pic:nvPicPr>
+                  <pic:blipFill>
+                    <a:blip r:embed="rId23">
+                      <a:extLst>
+                        <a:ext uri="{28A0092B-C50C-407E-A947-70E740481C1C}">
+                          <a14:useLocalDpi xmlns:a14="http://schemas.microsoft.com/office/drawing/2010/main" val="0"/>
+                        </a:ext>
+                      </a:extLst>
+                    </a:blip>
+                    <a:stretch>
+                      <a:fillRect/>
+                    </a:stretch>
+                  </pic:blipFill>
+                  <pic:spPr>
+                    <a:xfrm>
+                      <a:off x="0" y="0"/>
+                      <a:ext cx="5731510" cy="2573020"/>
+                    </a:xfrm>
+                    <a:prstGeom prst="rect">
+                      <a:avLst/>
+                    </a:prstGeom>
+                  </pic:spPr>
+                </pic:pic>
+              </a:graphicData>
+            </a:graphic>
+          </wp:inline>
+        </w:drawing>
+      </w:r>
+      <w:bookmarkStart w:id="0" w:name="_GoBack"/>
+      <w:bookmarkEnd w:id="0"/>
+    </w:p>
+    <w:p>
+      <w:pPr>
+        <w:ind w:left="360"/>
+      </w:pPr>
     </w:p>
     <w:sectPr>
       <w:pgSz w:w="11906" w:h="16838"/>
@@ -1288,6 +1518,7 @@
     <w:lsdException w:name="HTML Sample" w:semiHidden="1" w:unhideWhenUsed="1"/>
     <w:lsdException w:name="HTML Typewriter" w:semiHidden="1" w:unhideWhenUsed="1"/>
     <w:lsdException w:name="HTML Variable" w:semiHidden="1" w:unhideWhenUsed="1"/>
+    <w:lsdException w:name="Normal Table" w:semiHidden="1" w:unhideWhenUsed="1"/>
     <w:lsdException w:name="annotation subject" w:semiHidden="1" w:unhideWhenUsed="1"/>
     <w:lsdException w:name="No List" w:semiHidden="1" w:unhideWhenUsed="1"/>
     <w:lsdException w:name="Outline List 1" w:semiHidden="1" w:unhideWhenUsed="1"/>
@@ -1334,8 +1565,10 @@
     <w:lsdException w:name="Table Subtle 2" w:semiHidden="1" w:unhideWhenUsed="1"/>
     <w:lsdException w:name="Table Web 1" w:semiHidden="1" w:unhideWhenUsed="1"/>
     <w:lsdException w:name="Table Web 2" w:semiHidden="1" w:unhideWhenUsed="1"/>
+    <w:lsdException w:name="Table Web 3" w:semiHidden="1" w:unhideWhenUsed="1"/>
     <w:lsdException w:name="Balloon Text" w:semiHidden="1" w:unhideWhenUsed="1"/>
     <w:lsdException w:name="Table Grid" w:uiPriority="39"/>
+    <w:lsdException w:name="Table Theme" w:semiHidden="1" w:unhideWhenUsed="1"/>
     <w:lsdException w:name="Placeholder Text" w:semiHidden="1"/>
     <w:lsdException w:name="No Spacing" w:uiPriority="1" w:qFormat="1"/>
     <w:lsdException w:name="Light Shading" w:uiPriority="60"/>
@@ -1973,6 +2206,21 @@
 </file>
 
 <file path=customXml/item1.xml><?xml version="1.0" encoding="utf-8"?>
+<p:properties xmlns:p="http://schemas.microsoft.com/office/2006/metadata/properties" xmlns:xsi="http://www.w3.org/2001/XMLSchema-instance" xmlns:pc="http://schemas.microsoft.com/office/infopath/2007/PartnerControls">
+  <documentManagement/>
+</p:properties>
+</file>
+
+<file path=customXml/item2.xml><?xml version="1.0" encoding="utf-8"?>
+<?mso-contentType ?>
+<FormTemplates xmlns="http://schemas.microsoft.com/sharepoint/v3/contenttype/forms">
+  <Display>DocumentLibraryForm</Display>
+  <Edit>DocumentLibraryForm</Edit>
+  <New>DocumentLibraryForm</New>
+</FormTemplates>
+</file>
+
+<file path=customXml/item3.xml><?xml version="1.0" encoding="utf-8"?>
 <ct:contentTypeSchema xmlns:ct="http://schemas.microsoft.com/office/2006/metadata/contentType" xmlns:ma="http://schemas.microsoft.com/office/2006/metadata/properties/metaAttributes" ct:_="" ma:_="" ma:contentTypeName="Document" ma:contentTypeID="0x010100C24E6E694D46464BAB7F19F39EF009A5" ma:contentTypeVersion="13" ma:contentTypeDescription="Create a new document." ma:contentTypeScope="" ma:versionID="4dc687f47387d910ba3c7ef8b089490c">
   <xsd:schema xmlns:xsd="http://www.w3.org/2001/XMLSchema" xmlns:xs="http://www.w3.org/2001/XMLSchema" xmlns:p="http://schemas.microsoft.com/office/2006/metadata/properties" xmlns:ns3="67adc6f7-6f59-49c0-85d8-115c1465d91d" xmlns:ns4="120cb10a-3ac0-434c-b3bc-34afe78e2212" targetNamespace="http://schemas.microsoft.com/office/2006/metadata/properties" ma:root="true" ma:fieldsID="7de75a3f714b6bcf6f213be9d4df06d6" ns3:_="" ns4:_="">
     <xsd:import namespace="67adc6f7-6f59-49c0-85d8-115c1465d91d"/>
@@ -2195,22 +2443,24 @@
 </ct:contentTypeSchema>
 </file>
 
-<file path=customXml/item2.xml><?xml version="1.0" encoding="utf-8"?>
-<?mso-contentType ?>
-<FormTemplates xmlns="http://schemas.microsoft.com/sharepoint/v3/contenttype/forms">
-  <Display>DocumentLibraryForm</Display>
-  <Edit>DocumentLibraryForm</Edit>
-  <New>DocumentLibraryForm</New>
-</FormTemplates>
+<file path=customXml/itemProps1.xml><?xml version="1.0" encoding="utf-8"?>
+<ds:datastoreItem xmlns:ds="http://schemas.openxmlformats.org/officeDocument/2006/customXml" ds:itemID="{98C78B99-7630-485C-85EE-400C8A7787F4}">
+  <ds:schemaRefs>
+    <ds:schemaRef ds:uri="http://schemas.microsoft.com/office/2006/metadata/properties"/>
+    <ds:schemaRef ds:uri="http://schemas.microsoft.com/office/infopath/2007/PartnerControls"/>
+  </ds:schemaRefs>
+</ds:datastoreItem>
 </file>
 
-<file path=customXml/item3.xml><?xml version="1.0" encoding="utf-8"?>
-<p:properties xmlns:p="http://schemas.microsoft.com/office/2006/metadata/properties" xmlns:xsi="http://www.w3.org/2001/XMLSchema-instance" xmlns:pc="http://schemas.microsoft.com/office/infopath/2007/PartnerControls">
-  <documentManagement/>
-</p:properties>
+<file path=customXml/itemProps2.xml><?xml version="1.0" encoding="utf-8"?>
+<ds:datastoreItem xmlns:ds="http://schemas.openxmlformats.org/officeDocument/2006/customXml" ds:itemID="{DB45EA8B-C7D3-4EE0-9CF1-78B40F9042B4}">
+  <ds:schemaRefs>
+    <ds:schemaRef ds:uri="http://schemas.microsoft.com/sharepoint/v3/contenttype/forms"/>
+  </ds:schemaRefs>
+</ds:datastoreItem>
 </file>
 
-<file path=customXml/itemProps1.xml><?xml version="1.0" encoding="utf-8"?>
+<file path=customXml/itemProps3.xml><?xml version="1.0" encoding="utf-8"?>
 <ds:datastoreItem xmlns:ds="http://schemas.openxmlformats.org/officeDocument/2006/customXml" ds:itemID="{855925D8-E86A-46AF-BC83-ACB55E1CF1D7}">
   <ds:schemaRefs>
     <ds:schemaRef ds:uri="http://schemas.microsoft.com/office/2006/metadata/contentType"/>
@@ -2227,29 +2477,4 @@
     <ds:schemaRef ds:uri="http://schemas.microsoft.com/internal/obd"/>
   </ds:schemaRefs>
 </ds:datastoreItem>
-</file>
-
-<file path=customXml/itemProps2.xml><?xml version="1.0" encoding="utf-8"?>
-<ds:datastoreItem xmlns:ds="http://schemas.openxmlformats.org/officeDocument/2006/customXml" ds:itemID="{DB45EA8B-C7D3-4EE0-9CF1-78B40F9042B4}">
-  <ds:schemaRefs>
-    <ds:schemaRef ds:uri="http://schemas.microsoft.com/sharepoint/v3/contenttype/forms"/>
-  </ds:schemaRefs>
-</ds:datastoreItem>
-</file>
-
-<file path=customXml/itemProps3.xml><?xml version="1.0" encoding="utf-8"?>
-<ds:datastoreItem xmlns:ds="http://schemas.openxmlformats.org/officeDocument/2006/customXml" ds:itemID="{98C78B99-7630-485C-85EE-400C8A7787F4}">
-  <ds:schemaRefs>
-    <ds:schemaRef ds:uri="http://purl.org/dc/terms/"/>
-    <ds:schemaRef ds:uri="http://schemas.microsoft.com/office/2006/documentManagement/types"/>
-    <ds:schemaRef ds:uri="120cb10a-3ac0-434c-b3bc-34afe78e2212"/>
-    <ds:schemaRef ds:uri="http://purl.org/dc/elements/1.1/"/>
-    <ds:schemaRef ds:uri="http://schemas.microsoft.com/office/infopath/2007/PartnerControls"/>
-    <ds:schemaRef ds:uri="http://www.w3.org/XML/1998/namespace"/>
-    <ds:schemaRef ds:uri="http://schemas.microsoft.com/office/2006/metadata/properties"/>
-    <ds:schemaRef ds:uri="http://schemas.openxmlformats.org/package/2006/metadata/core-properties"/>
-    <ds:schemaRef ds:uri="67adc6f7-6f59-49c0-85d8-115c1465d91d"/>
-    <ds:schemaRef ds:uri="http://purl.org/dc/dcmitype/"/>
-  </ds:schemaRefs>
-</ds:datastoreItem>
 </file>
</xml_diff>